<commit_message>
ready to connect with third scene and add timer
</commit_message>
<xml_diff>
--- a/Hunted farm island escape room.docx
+++ b/Hunted farm island escape room.docx
@@ -83,23 +83,7 @@
           <w:rFonts w:hint="cs"/>
           <w:rtl/>
         </w:rPr>
-        <w:t xml:space="preserve"> </w:t>
-      </w:r>
-      <w:proofErr w:type="spellStart"/>
-      <w:r>
-        <w:rPr>
-          <w:rFonts w:hint="cs"/>
-          <w:rtl/>
-        </w:rPr>
-        <w:t>בסצינה</w:t>
-      </w:r>
-      <w:proofErr w:type="spellEnd"/>
-      <w:r>
-        <w:rPr>
-          <w:rFonts w:hint="cs"/>
-          <w:rtl/>
-        </w:rPr>
-        <w:t xml:space="preserve"> הראשונה נראה את האי שבו יש פריטים ואסם, השנייה תהיה בתוך האסם (באופן לוגי לא ברמת </w:t>
+        <w:t xml:space="preserve"> בסצינה הראשונה נראה את האי שבו יש פריטים ואסם, השנייה תהיה בתוך האסם (באופן לוגי לא ברמת </w:t>
       </w:r>
       <w:r>
         <w:rPr>
@@ -112,23 +96,7 @@
           <w:rFonts w:hint="cs"/>
           <w:rtl/>
         </w:rPr>
-        <w:t xml:space="preserve">) </w:t>
-      </w:r>
-      <w:proofErr w:type="spellStart"/>
-      <w:r>
-        <w:rPr>
-          <w:rFonts w:hint="cs"/>
-          <w:rtl/>
-        </w:rPr>
-        <w:t>והסצינה</w:t>
-      </w:r>
-      <w:proofErr w:type="spellEnd"/>
-      <w:r>
-        <w:rPr>
-          <w:rFonts w:hint="cs"/>
-          <w:rtl/>
-        </w:rPr>
-        <w:t xml:space="preserve"> השלישית הינה מתחת לאדמה (מתחת לאסם) שמשם נפרוץ את דרכנו לחופשי.</w:t>
+        <w:t>) והסצינה השלישית הינה מתחת לאדמה (מתחת לאסם) שמשם נפרוץ את דרכנו לחופשי.</w:t>
       </w:r>
     </w:p>
     <w:p>
@@ -251,23 +219,7 @@
           <w:rFonts w:hint="cs"/>
           <w:rtl/>
         </w:rPr>
-        <w:t xml:space="preserve"> הצמחייה הקוצנית, הגדרות, המדורה השורפת ועוד... על מנת להגיע למוקש שמסתתר בין העצים בחורשה. לכיוון המוקש יובילו אותנו רוחות הכבשה והפרה שתמיד ירחפו בקו האווירי בנינו לבין המוקש ותמיד יסתכלו עלינו. כאשר נגיע למוקש יופעל פוסט </w:t>
-      </w:r>
-      <w:proofErr w:type="spellStart"/>
-      <w:r>
-        <w:rPr>
-          <w:rFonts w:hint="cs"/>
-          <w:rtl/>
-        </w:rPr>
-        <w:t>פרוססינג</w:t>
-      </w:r>
-      <w:proofErr w:type="spellEnd"/>
-      <w:r>
-        <w:rPr>
-          <w:rFonts w:hint="cs"/>
-          <w:rtl/>
-        </w:rPr>
-        <w:t xml:space="preserve"> שייתן לנו הרגשה של שוק</w:t>
+        <w:t xml:space="preserve"> הצמחייה הקוצנית, הגדרות, המדורה השורפת ועוד... על מנת להגיע למוקש שמסתתר בין העצים בחורשה. לכיוון המוקש יובילו אותנו רוחות הכבשה והפרה שתמיד ירחפו בקו האווירי בנינו לבין המוקש ותמיד יסתכלו עלינו. כאשר נגיע למוקש יופעל פוסט פרוססינג שייתן לנו הרגשה של שוק</w:t>
       </w:r>
       <w:r>
         <w:rPr>
@@ -292,7 +244,7 @@
     </w:p>
     <w:p>
       <w:pPr>
-        <w:pStyle w:val="a3"/>
+        <w:pStyle w:val="ListParagraph"/>
         <w:numPr>
           <w:ilvl w:val="0"/>
           <w:numId w:val="4"/>
@@ -331,7 +283,7 @@
     </w:p>
     <w:p>
       <w:pPr>
-        <w:pStyle w:val="a3"/>
+        <w:pStyle w:val="ListParagraph"/>
         <w:numPr>
           <w:ilvl w:val="0"/>
           <w:numId w:val="4"/>
@@ -362,7 +314,35 @@
           <w:rFonts w:hint="cs"/>
           <w:rtl/>
         </w:rPr>
-        <w:t>ובסגירת</w:t>
+        <w:t xml:space="preserve">ובסגירת </w:t>
+      </w:r>
+      <w:r>
+        <w:rPr>
+          <w:rFonts w:hint="cs"/>
+          <w:rtl/>
+        </w:rPr>
+        <w:t>השלב יש זמ</w:t>
+      </w:r>
+      <w:r>
+        <w:rPr>
+          <w:rFonts w:hint="cs"/>
+          <w:rtl/>
+        </w:rPr>
+        <w:t>ר</w:t>
+      </w:r>
+      <w:r>
+        <w:rPr>
+          <w:rFonts w:hint="cs"/>
+          <w:rtl/>
+        </w:rPr>
+        <w:t xml:space="preserve"> מג'ונרט</w:t>
+      </w:r>
+      <w:r>
+        <w:rPr>
+          <w:rFonts w:hint="cs"/>
+          <w:rtl/>
+        </w:rPr>
+        <w:t>,</w:t>
       </w:r>
       <w:r>
         <w:rPr>
@@ -374,50 +354,6 @@
       <w:r>
         <w:rPr>
           <w:rFonts w:hint="cs"/>
-          <w:rtl/>
-        </w:rPr>
-        <w:t>השלב יש זמ</w:t>
-      </w:r>
-      <w:r>
-        <w:rPr>
-          <w:rFonts w:hint="cs"/>
-          <w:rtl/>
-        </w:rPr>
-        <w:t>ר</w:t>
-      </w:r>
-      <w:r>
-        <w:rPr>
-          <w:rFonts w:hint="cs"/>
-          <w:rtl/>
-        </w:rPr>
-        <w:t xml:space="preserve"> </w:t>
-      </w:r>
-      <w:proofErr w:type="spellStart"/>
-      <w:r>
-        <w:rPr>
-          <w:rFonts w:hint="cs"/>
-          <w:rtl/>
-        </w:rPr>
-        <w:t>מג'ונרט</w:t>
-      </w:r>
-      <w:proofErr w:type="spellEnd"/>
-      <w:r>
-        <w:rPr>
-          <w:rFonts w:hint="cs"/>
-          <w:rtl/>
-        </w:rPr>
-        <w:t>,</w:t>
-      </w:r>
-      <w:r>
-        <w:rPr>
-          <w:rFonts w:hint="cs"/>
-          <w:rtl/>
-        </w:rPr>
-        <w:t xml:space="preserve"> </w:t>
-      </w:r>
-      <w:r>
-        <w:rPr>
-          <w:rFonts w:hint="cs"/>
         </w:rPr>
         <w:t>AI</w:t>
       </w:r>
@@ -441,7 +377,7 @@
     </w:p>
     <w:p>
       <w:pPr>
-        <w:pStyle w:val="a3"/>
+        <w:pStyle w:val="ListParagraph"/>
         <w:numPr>
           <w:ilvl w:val="0"/>
           <w:numId w:val="4"/>
@@ -470,7 +406,7 @@
     </w:p>
     <w:p>
       <w:pPr>
-        <w:pStyle w:val="a3"/>
+        <w:pStyle w:val="ListParagraph"/>
         <w:numPr>
           <w:ilvl w:val="0"/>
           <w:numId w:val="4"/>
@@ -553,7 +489,7 @@
     </w:p>
     <w:p>
       <w:pPr>
-        <w:pStyle w:val="a3"/>
+        <w:pStyle w:val="ListParagraph"/>
         <w:numPr>
           <w:ilvl w:val="0"/>
           <w:numId w:val="4"/>
@@ -572,7 +508,7 @@
     </w:p>
     <w:p>
       <w:pPr>
-        <w:pStyle w:val="a3"/>
+        <w:pStyle w:val="ListParagraph"/>
         <w:numPr>
           <w:ilvl w:val="1"/>
           <w:numId w:val="4"/>
@@ -606,7 +542,7 @@
     </w:p>
     <w:p>
       <w:pPr>
-        <w:pStyle w:val="a3"/>
+        <w:pStyle w:val="ListParagraph"/>
         <w:numPr>
           <w:ilvl w:val="1"/>
           <w:numId w:val="4"/>
@@ -633,28 +569,12 @@
           <w:rFonts w:hint="cs"/>
           <w:rtl/>
         </w:rPr>
-        <w:t xml:space="preserve"> סוגר את </w:t>
-      </w:r>
-      <w:proofErr w:type="spellStart"/>
-      <w:r>
-        <w:rPr>
-          <w:rFonts w:hint="cs"/>
-          <w:rtl/>
-        </w:rPr>
-        <w:t>הקנבאס</w:t>
-      </w:r>
-      <w:proofErr w:type="spellEnd"/>
-      <w:r>
-        <w:rPr>
-          <w:rFonts w:hint="cs"/>
-          <w:rtl/>
-        </w:rPr>
-        <w:t xml:space="preserve"> כשבוחרים להתחיל וקורא לתחילת המשחק או בבחירת יציאה סוגר את המשחק.</w:t>
-      </w:r>
-    </w:p>
-    <w:p>
-      <w:pPr>
-        <w:pStyle w:val="a3"/>
+        <w:t xml:space="preserve"> סוגר את הקנבאס כשבוחרים להתחיל וקורא לתחילת המשחק או בבחירת יציאה סוגר את המשחק.</w:t>
+      </w:r>
+    </w:p>
+    <w:p>
+      <w:pPr>
+        <w:pStyle w:val="ListParagraph"/>
         <w:numPr>
           <w:ilvl w:val="1"/>
           <w:numId w:val="4"/>
@@ -686,7 +606,7 @@
     </w:p>
     <w:p>
       <w:pPr>
-        <w:pStyle w:val="a3"/>
+        <w:pStyle w:val="ListParagraph"/>
         <w:numPr>
           <w:ilvl w:val="1"/>
           <w:numId w:val="4"/>
@@ -715,55 +635,7 @@
           <w:rFonts w:hint="cs"/>
           <w:rtl/>
         </w:rPr>
-        <w:t xml:space="preserve"> </w:t>
-      </w:r>
-      <w:proofErr w:type="spellStart"/>
-      <w:r>
-        <w:rPr>
-          <w:rFonts w:hint="cs"/>
-          <w:rtl/>
-        </w:rPr>
-        <w:t>סקירפט</w:t>
-      </w:r>
-      <w:proofErr w:type="spellEnd"/>
-      <w:r>
-        <w:rPr>
-          <w:rFonts w:hint="cs"/>
-          <w:rtl/>
-        </w:rPr>
-        <w:t xml:space="preserve"> שמנהל את </w:t>
-      </w:r>
-      <w:proofErr w:type="spellStart"/>
-      <w:r>
-        <w:rPr>
-          <w:rFonts w:hint="cs"/>
-          <w:rtl/>
-        </w:rPr>
-        <w:t>הקולוז'נים</w:t>
-      </w:r>
-      <w:proofErr w:type="spellEnd"/>
-      <w:r>
-        <w:rPr>
-          <w:rFonts w:hint="cs"/>
-          <w:rtl/>
-        </w:rPr>
-        <w:t xml:space="preserve"> שקורים לשחקן, הסקריפט הזה הוא יחסית כללי ונשתמש בו גם </w:t>
-      </w:r>
-      <w:proofErr w:type="spellStart"/>
-      <w:r>
-        <w:rPr>
-          <w:rFonts w:hint="cs"/>
-          <w:rtl/>
-        </w:rPr>
-        <w:t>בסצינת</w:t>
-      </w:r>
-      <w:proofErr w:type="spellEnd"/>
-      <w:r>
-        <w:rPr>
-          <w:rFonts w:hint="cs"/>
-          <w:rtl/>
-        </w:rPr>
-        <w:t xml:space="preserve"> האסם.</w:t>
+        <w:t xml:space="preserve"> סקירפט שמנהל את הקולוז'נים שקורים לשחקן, הסקריפט הזה הוא יחסית כללי ונשתמש בו גם בסצינת האסם.</w:t>
       </w:r>
     </w:p>
     <w:p>
@@ -808,55 +680,7 @@
           <w:rFonts w:hint="cs"/>
           <w:rtl/>
         </w:rPr>
-        <w:t xml:space="preserve">סצנת החידה השנייה ממוקמת באסם. באסם ישנם "קישוטים" בדמות רוחות הפרה והכבשה שמלוות אותנו לכל אורך הדרך ובנוסף רהיטים, ספרים ועורב. </w:t>
-      </w:r>
-      <w:proofErr w:type="spellStart"/>
-      <w:r>
-        <w:rPr>
-          <w:rFonts w:hint="cs"/>
-          <w:rtl/>
-        </w:rPr>
-        <w:t>בוג</w:t>
-      </w:r>
-      <w:proofErr w:type="spellEnd"/>
-      <w:r>
-        <w:rPr>
-          <w:rFonts w:hint="cs"/>
-          <w:rtl/>
-        </w:rPr>
-        <w:t xml:space="preserve"> הפריט הבולט בחדר הוא עגלות החציר אשר מסודרות בחדר בסגנון חידה של משחק הקופסא "שעת שיא". העגלות זזות על ציר </w:t>
-      </w:r>
-      <w:proofErr w:type="spellStart"/>
-      <w:r>
-        <w:rPr>
-          <w:rFonts w:hint="cs"/>
-          <w:rtl/>
-        </w:rPr>
-        <w:t>מסויים</w:t>
-      </w:r>
-      <w:proofErr w:type="spellEnd"/>
-      <w:r>
-        <w:rPr>
-          <w:rFonts w:hint="cs"/>
-          <w:rtl/>
-        </w:rPr>
-        <w:t xml:space="preserve"> ונצטרך לדחוף אותן כדי לפנות את הדרך לאחרות עד שייחשף לנו הבור השחור בפינה הרחוקה (מתחת לעורב) שדרכו "ניפול" נפילה חשוכה </w:t>
-      </w:r>
-      <w:proofErr w:type="spellStart"/>
-      <w:r>
-        <w:rPr>
-          <w:rFonts w:hint="cs"/>
-          <w:rtl/>
-        </w:rPr>
-        <w:t>לסצינה</w:t>
-      </w:r>
-      <w:proofErr w:type="spellEnd"/>
-      <w:r>
-        <w:rPr>
-          <w:rFonts w:hint="cs"/>
-          <w:rtl/>
-        </w:rPr>
-        <w:t xml:space="preserve"> השלישית </w:t>
+        <w:t xml:space="preserve">סצנת החידה השנייה ממוקמת באסם. באסם ישנם "קישוטים" בדמות רוחות הפרה והכבשה שמלוות אותנו לכל אורך הדרך ובנוסף רהיטים, ספרים ועורב. בוג הפריט הבולט בחדר הוא עגלות החציר אשר מסודרות בחדר בסגנון חידה של משחק הקופסא "שעת שיא". העגלות זזות על ציר מסויים ונצטרך לדחוף אותן כדי לפנות את הדרך לאחרות עד שייחשף לנו הבור השחור בפינה הרחוקה (מתחת לעורב) שדרכו "ניפול" נפילה חשוכה לסצינה השלישית </w:t>
       </w:r>
       <w:r>
         <w:rPr>
@@ -874,7 +698,7 @@
     </w:p>
     <w:p>
       <w:pPr>
-        <w:pStyle w:val="a3"/>
+        <w:pStyle w:val="ListParagraph"/>
         <w:numPr>
           <w:ilvl w:val="0"/>
           <w:numId w:val="5"/>
@@ -920,54 +744,13 @@
         </w:rPr>
         <w:t xml:space="preserve"> ובנוסף שתי נקודות תאורה שמייצגות את התאורה מהלפידים הדולקים באסם. לא עשינו מכל אחד מהם תאורה בגלל שיש הגבלה </w:t>
       </w:r>
-      <w:proofErr w:type="spellStart"/>
       <w:r>
         <w:rPr>
           <w:rFonts w:hint="cs"/>
           <w:rtl/>
         </w:rPr>
         <w:lastRenderedPageBreak/>
-        <w:t>ביוניטי</w:t>
-      </w:r>
-      <w:proofErr w:type="spellEnd"/>
-      <w:r>
-        <w:rPr>
-          <w:rFonts w:hint="cs"/>
-          <w:rtl/>
-        </w:rPr>
-        <w:t xml:space="preserve"> למקורות האור הדולקים, מה שגרם לחלק מהם </w:t>
-      </w:r>
-      <w:proofErr w:type="spellStart"/>
-      <w:r>
-        <w:rPr>
-          <w:rFonts w:hint="cs"/>
-          <w:rtl/>
-        </w:rPr>
-        <w:t>להכבות</w:t>
-      </w:r>
-      <w:proofErr w:type="spellEnd"/>
-      <w:r>
-        <w:rPr>
-          <w:rFonts w:hint="cs"/>
-          <w:rtl/>
-        </w:rPr>
-        <w:t xml:space="preserve"> חלק מהזמן ויצר תאורה מוזרה. כדי </w:t>
-      </w:r>
-      <w:proofErr w:type="spellStart"/>
-      <w:r>
-        <w:rPr>
-          <w:rFonts w:hint="cs"/>
-          <w:rtl/>
-        </w:rPr>
-        <w:t>שהכל</w:t>
-      </w:r>
-      <w:proofErr w:type="spellEnd"/>
-      <w:r>
-        <w:rPr>
-          <w:rFonts w:hint="cs"/>
-          <w:rtl/>
-        </w:rPr>
-        <w:t xml:space="preserve"> יעבוד מסונכרן יצרנו גם </w:t>
+        <w:t xml:space="preserve">ביוניטי למקורות האור הדולקים, מה שגרם לחלק מהם להכבות חלק מהזמן ויצר תאורה מוזרה. כדי שהכל יעבוד מסונכרן יצרנו גם </w:t>
       </w:r>
       <w:r>
         <w:rPr>
@@ -998,7 +781,7 @@
     </w:p>
     <w:p>
       <w:pPr>
-        <w:pStyle w:val="a3"/>
+        <w:pStyle w:val="ListParagraph"/>
         <w:numPr>
           <w:ilvl w:val="0"/>
           <w:numId w:val="5"/>
@@ -1050,23 +833,7 @@
           <w:rFonts w:hint="cs"/>
           <w:rtl/>
         </w:rPr>
-        <w:t xml:space="preserve"> </w:t>
-      </w:r>
-      <w:proofErr w:type="spellStart"/>
-      <w:r>
-        <w:rPr>
-          <w:rFonts w:hint="cs"/>
-          <w:rtl/>
-        </w:rPr>
-        <w:t>מג'ונרט</w:t>
-      </w:r>
-      <w:proofErr w:type="spellEnd"/>
-      <w:r>
-        <w:rPr>
-          <w:rFonts w:hint="cs"/>
-          <w:rtl/>
-        </w:rPr>
-        <w:t xml:space="preserve">, </w:t>
+        <w:t xml:space="preserve"> מג'ונרט, </w:t>
       </w:r>
       <w:r>
         <w:rPr>
@@ -1153,7 +920,7 @@
     </w:p>
     <w:p>
       <w:pPr>
-        <w:pStyle w:val="a3"/>
+        <w:pStyle w:val="ListParagraph"/>
         <w:numPr>
           <w:ilvl w:val="0"/>
           <w:numId w:val="5"/>
@@ -1189,7 +956,7 @@
     </w:p>
     <w:p>
       <w:pPr>
-        <w:pStyle w:val="a3"/>
+        <w:pStyle w:val="ListParagraph"/>
         <w:numPr>
           <w:ilvl w:val="0"/>
           <w:numId w:val="5"/>
@@ -1228,7 +995,7 @@
     </w:p>
     <w:p>
       <w:pPr>
-        <w:pStyle w:val="a3"/>
+        <w:pStyle w:val="ListParagraph"/>
         <w:numPr>
           <w:ilvl w:val="0"/>
           <w:numId w:val="5"/>
@@ -1247,7 +1014,7 @@
     </w:p>
     <w:p>
       <w:pPr>
-        <w:pStyle w:val="a3"/>
+        <w:pStyle w:val="ListParagraph"/>
         <w:numPr>
           <w:ilvl w:val="1"/>
           <w:numId w:val="5"/>
@@ -1284,7 +1051,7 @@
     </w:p>
     <w:p>
       <w:pPr>
-        <w:pStyle w:val="a3"/>
+        <w:pStyle w:val="ListParagraph"/>
         <w:numPr>
           <w:ilvl w:val="1"/>
           <w:numId w:val="5"/>
@@ -1320,23 +1087,7 @@
           <w:rFonts w:hint="cs"/>
           <w:rtl/>
         </w:rPr>
-        <w:t xml:space="preserve">סקריפט שאנחנו חולקים עם </w:t>
-      </w:r>
-      <w:proofErr w:type="spellStart"/>
-      <w:r>
-        <w:rPr>
-          <w:rFonts w:hint="cs"/>
-          <w:rtl/>
-        </w:rPr>
-        <w:t>סצינה</w:t>
-      </w:r>
-      <w:proofErr w:type="spellEnd"/>
-      <w:r>
-        <w:rPr>
-          <w:rFonts w:hint="cs"/>
-          <w:rtl/>
-        </w:rPr>
-        <w:t xml:space="preserve"> 1.</w:t>
+        <w:t>סקריפט שאנחנו חולקים עם סצינה 1.</w:t>
       </w:r>
     </w:p>
     <w:p>
@@ -1408,7 +1159,7 @@
     </w:p>
     <w:p>
       <w:pPr>
-        <w:pStyle w:val="a3"/>
+        <w:pStyle w:val="ListParagraph"/>
         <w:numPr>
           <w:ilvl w:val="0"/>
           <w:numId w:val="3"/>
@@ -1431,44 +1182,12 @@
           <w:rFonts w:hint="cs"/>
           <w:rtl/>
         </w:rPr>
-        <w:t xml:space="preserve"> היו מאתגרות, ראינו כמה וכמה סרטונים עד שמה שעשינו עבד והשליטה לא הכי נוחה אבל אפשרה לנו קצת לעבוד ללא </w:t>
-      </w:r>
-      <w:proofErr w:type="spellStart"/>
-      <w:r>
-        <w:rPr>
-          <w:rFonts w:hint="cs"/>
-          <w:rtl/>
-        </w:rPr>
-        <w:t>אוקולוס</w:t>
-      </w:r>
-      <w:proofErr w:type="spellEnd"/>
-      <w:r>
-        <w:rPr>
-          <w:rFonts w:hint="cs"/>
-          <w:rtl/>
-        </w:rPr>
-        <w:t xml:space="preserve">. שלדעתנו הייתה </w:t>
-      </w:r>
-      <w:proofErr w:type="spellStart"/>
-      <w:r>
-        <w:rPr>
-          <w:rFonts w:hint="cs"/>
-          <w:rtl/>
-        </w:rPr>
-        <w:t>בעייה</w:t>
-      </w:r>
-      <w:proofErr w:type="spellEnd"/>
-      <w:r>
-        <w:rPr>
-          <w:rFonts w:hint="cs"/>
-          <w:rtl/>
-        </w:rPr>
-        <w:t xml:space="preserve"> גדולה כי להגיע למעבדה ולעבוד ממנה בסנכרון זה קשה.</w:t>
-      </w:r>
-    </w:p>
-    <w:p>
-      <w:pPr>
-        <w:pStyle w:val="a3"/>
+        <w:t xml:space="preserve"> היו מאתגרות, ראינו כמה וכמה סרטונים עד שמה שעשינו עבד והשליטה לא הכי נוחה אבל אפשרה לנו קצת לעבוד ללא אוקולוס. שלדעתנו הייתה בעייה גדולה כי להגיע למעבדה ולעבוד ממנה בסנכרון זה קשה.</w:t>
+      </w:r>
+    </w:p>
+    <w:p>
+      <w:pPr>
+        <w:pStyle w:val="ListParagraph"/>
         <w:numPr>
           <w:ilvl w:val="0"/>
           <w:numId w:val="3"/>
@@ -1479,23 +1198,7 @@
           <w:rFonts w:hint="cs"/>
           <w:rtl/>
         </w:rPr>
-        <w:t xml:space="preserve">כאשר חיברנו את </w:t>
-      </w:r>
-      <w:proofErr w:type="spellStart"/>
-      <w:r>
-        <w:rPr>
-          <w:rFonts w:hint="cs"/>
-          <w:rtl/>
-        </w:rPr>
-        <w:t>האוקולוס</w:t>
-      </w:r>
-      <w:proofErr w:type="spellEnd"/>
-      <w:r>
-        <w:rPr>
-          <w:rFonts w:hint="cs"/>
-          <w:rtl/>
-        </w:rPr>
-        <w:t xml:space="preserve"> ועשינו כמה התאמות זיהינו שכאשר מחברים למשקפיים את האפליקציה המצלמה יורדת לגובה 0 וכאשר רצים רק על המחשב היא לא. מצאנו פוסט ישן כלשהו באינטרנט וניסינו לעשות את מה שאמרו אבל לא בדיוק עבד (יש גם מן הסתם פערי גרסאות). בסוף החלטנו לקבוע הארד-קודד את ה</w:t>
+        <w:t>כאשר חיברנו את האוקולוס ועשינו כמה התאמות זיהינו שכאשר מחברים למשקפיים את האפליקציה המצלמה יורדת לגובה 0 וכאשר רצים רק על המחשב היא לא. מצאנו פוסט ישן כלשהו באינטרנט וניסינו לעשות את מה שאמרו אבל לא בדיוק עבד (יש גם מן הסתם פערי גרסאות). בסוף החלטנו לקבוע הארד-קודד את ה</w:t>
       </w:r>
       <w:r>
         <w:rPr>
@@ -1513,7 +1216,7 @@
     </w:p>
     <w:p>
       <w:pPr>
-        <w:pStyle w:val="a3"/>
+        <w:pStyle w:val="ListParagraph"/>
         <w:numPr>
           <w:ilvl w:val="0"/>
           <w:numId w:val="3"/>
@@ -1524,14 +1227,7 @@
           <w:rFonts w:hint="cs"/>
           <w:rtl/>
         </w:rPr>
-        <w:t xml:space="preserve">בנוסף גילינו שקיים ככל הנראה באג </w:t>
-      </w:r>
-      <w:r>
-        <w:rPr>
-          <w:rFonts w:hint="cs"/>
-          <w:rtl/>
-        </w:rPr>
-        <w:t>ב</w:t>
+        <w:t>בנוסף גילינו שקיים ככל הנראה באג ב</w:t>
       </w:r>
       <w:proofErr w:type="spellStart"/>
       <w:r>
@@ -1570,37 +1266,37 @@
     </w:p>
     <w:p>
       <w:pPr>
-        <w:pStyle w:val="a3"/>
+        <w:pStyle w:val="ListParagraph"/>
         <w:numPr>
           <w:ilvl w:val="0"/>
           <w:numId w:val="3"/>
         </w:numPr>
-        <w:rPr>
-          <w:rtl/>
-        </w:rPr>
-      </w:pPr>
-      <w:r>
-        <w:rPr>
-          <w:rFonts w:hint="cs"/>
-          <w:rtl/>
-        </w:rPr>
-        <w:t xml:space="preserve">ההתעסקות עם </w:t>
-      </w:r>
-      <w:proofErr w:type="spellStart"/>
-      <w:r>
-        <w:rPr>
-          <w:rFonts w:hint="cs"/>
-          <w:rtl/>
-        </w:rPr>
-        <w:t>קולישנים</w:t>
-      </w:r>
-      <w:proofErr w:type="spellEnd"/>
-      <w:r>
-        <w:rPr>
-          <w:rFonts w:hint="cs"/>
-          <w:rtl/>
-        </w:rPr>
-        <w:t xml:space="preserve"> וטריגרים הייתה מאוד מבלבלת אבל בסוף הבנו את הנקודה.</w:t>
+      </w:pPr>
+      <w:r>
+        <w:rPr>
+          <w:rFonts w:hint="cs"/>
+          <w:rtl/>
+        </w:rPr>
+        <w:t>ההתעסקות עם קולישנים וטריגרים הייתה מאוד מבלבלת אבל בסוף הבנו את הנקודה.</w:t>
+      </w:r>
+    </w:p>
+    <w:p>
+      <w:pPr>
+        <w:pStyle w:val="ListParagraph"/>
+        <w:numPr>
+          <w:ilvl w:val="0"/>
+          <w:numId w:val="3"/>
+        </w:numPr>
+        <w:rPr>
+          <w:rtl/>
+        </w:rPr>
+      </w:pPr>
+      <w:r>
+        <w:rPr>
+          <w:rFonts w:hint="cs"/>
+          <w:rtl/>
+        </w:rPr>
+        <w:t>לאחד מאיתנו (עמית) הייתה בעיית בחילות קשה בכל שימוש באוקולוס (גם בדף הבית ובאפליקציות נוספות שהן לא החדר שלנו)</w:t>
       </w:r>
     </w:p>
     <w:sectPr>
@@ -2469,20 +2165,20 @@
     <w:lsdException w:name="Unresolved Mention" w:semiHidden="1" w:unhideWhenUsed="1"/>
     <w:lsdException w:name="Smart Link" w:semiHidden="1" w:unhideWhenUsed="1"/>
   </w:latentStyles>
-  <w:style w:type="paragraph" w:default="1" w:styleId="a">
+  <w:style w:type="paragraph" w:default="1" w:styleId="Normal">
     <w:name w:val="Normal"/>
     <w:qFormat/>
     <w:pPr>
       <w:bidi/>
     </w:pPr>
   </w:style>
-  <w:style w:type="character" w:default="1" w:styleId="a0">
+  <w:style w:type="character" w:default="1" w:styleId="DefaultParagraphFont">
     <w:name w:val="Default Paragraph Font"/>
     <w:uiPriority w:val="1"/>
     <w:semiHidden/>
     <w:unhideWhenUsed/>
   </w:style>
-  <w:style w:type="table" w:default="1" w:styleId="a1">
+  <w:style w:type="table" w:default="1" w:styleId="TableNormal">
     <w:name w:val="Normal Table"/>
     <w:uiPriority w:val="99"/>
     <w:semiHidden/>
@@ -2497,15 +2193,15 @@
       </w:tblCellMar>
     </w:tblPr>
   </w:style>
-  <w:style w:type="numbering" w:default="1" w:styleId="a2">
+  <w:style w:type="numbering" w:default="1" w:styleId="NoList">
     <w:name w:val="No List"/>
     <w:uiPriority w:val="99"/>
     <w:semiHidden/>
     <w:unhideWhenUsed/>
   </w:style>
-  <w:style w:type="paragraph" w:styleId="a3">
+  <w:style w:type="paragraph" w:styleId="ListParagraph">
     <w:name w:val="List Paragraph"/>
-    <w:basedOn w:val="a"/>
+    <w:basedOn w:val="Normal"/>
     <w:uiPriority w:val="34"/>
     <w:qFormat/>
     <w:rsid w:val="00CB3556"/>

</xml_diff>

<commit_message>
time count until second scene
</commit_message>
<xml_diff>
--- a/Hunted farm island escape room.docx
+++ b/Hunted farm island escape room.docx
@@ -21,20 +21,8 @@
           <w:szCs w:val="28"/>
           <w:u w:val="single"/>
         </w:rPr>
-        <w:t xml:space="preserve">Hunted farm island escape </w:t>
-      </w:r>
-      <w:proofErr w:type="gramStart"/>
-      <w:r>
-        <w:rPr>
-          <w:b/>
-          <w:bCs/>
-          <w:sz w:val="28"/>
-          <w:szCs w:val="28"/>
-          <w:u w:val="single"/>
-        </w:rPr>
-        <w:t>room</w:t>
-      </w:r>
-      <w:proofErr w:type="gramEnd"/>
+        <w:t>Hunted farm island escape room</w:t>
+      </w:r>
     </w:p>
     <w:p>
       <w:pPr>
@@ -147,11 +135,9 @@
         </w:rPr>
         <w:t>בצורה לוגית, לא ברמת ה</w:t>
       </w:r>
-      <w:proofErr w:type="spellStart"/>
       <w:r>
         <w:t>GameObject</w:t>
       </w:r>
-      <w:proofErr w:type="spellEnd"/>
       <w:r>
         <w:rPr>
           <w:rFonts w:hint="cs"/>
@@ -514,11 +500,9 @@
           <w:numId w:val="4"/>
         </w:numPr>
       </w:pPr>
-      <w:proofErr w:type="spellStart"/>
       <w:r>
         <w:t>PlayerScript</w:t>
       </w:r>
-      <w:proofErr w:type="spellEnd"/>
       <w:r>
         <w:rPr>
           <w:rFonts w:hint="cs"/>
@@ -612,11 +596,9 @@
           <w:numId w:val="4"/>
         </w:numPr>
       </w:pPr>
-      <w:proofErr w:type="spellStart"/>
       <w:r>
         <w:t>CameraCollisionScript</w:t>
       </w:r>
-      <w:proofErr w:type="spellEnd"/>
       <w:r>
         <w:rPr>
           <w:rFonts w:hint="cs"/>
@@ -888,7 +870,21 @@
           <w:rFonts w:hint="cs"/>
           <w:rtl/>
         </w:rPr>
-        <w:t xml:space="preserve">). בנוסף קיים </w:t>
+        <w:t>). בנוסף קיי</w:t>
+      </w:r>
+      <w:r>
+        <w:rPr>
+          <w:rFonts w:hint="cs"/>
+          <w:rtl/>
+        </w:rPr>
+        <w:t>מים</w:t>
+      </w:r>
+      <w:r>
+        <w:rPr>
+          <w:rFonts w:hint="cs"/>
+          <w:rtl/>
+        </w:rPr>
+        <w:t xml:space="preserve"> </w:t>
       </w:r>
       <w:r>
         <w:t>spatial sound</w:t>
@@ -898,14 +894,49 @@
           <w:rFonts w:hint="cs"/>
           <w:rtl/>
         </w:rPr>
-        <w:t xml:space="preserve"> שיוצא </w:t>
-      </w:r>
-      <w:r>
-        <w:rPr>
-          <w:rFonts w:hint="cs"/>
-          <w:rtl/>
-        </w:rPr>
-        <w:t>מהעורב שישמיע קולות ויזוז כאשר נסתכל עליו (</w:t>
+        <w:t>ים</w:t>
+      </w:r>
+      <w:r>
+        <w:rPr>
+          <w:rFonts w:hint="cs"/>
+          <w:rtl/>
+        </w:rPr>
+        <w:t xml:space="preserve"> שיוצא</w:t>
+      </w:r>
+      <w:r>
+        <w:rPr>
+          <w:rFonts w:hint="cs"/>
+          <w:rtl/>
+        </w:rPr>
+        <w:t>ים</w:t>
+      </w:r>
+      <w:r>
+        <w:rPr>
+          <w:rFonts w:hint="cs"/>
+          <w:rtl/>
+        </w:rPr>
+        <w:t xml:space="preserve"> </w:t>
+      </w:r>
+      <w:r>
+        <w:rPr>
+          <w:rFonts w:hint="cs"/>
+          <w:rtl/>
+        </w:rPr>
+        <w:t>מהעורב</w:t>
+      </w:r>
+      <w:r>
+        <w:rPr>
+          <w:rFonts w:hint="cs"/>
+          <w:rtl/>
+        </w:rPr>
+        <w:t xml:space="preserve">, מהכבשה או מהפרה </w:t>
+      </w:r>
+      <w:r>
+        <w:rPr>
+          <w:rFonts w:hint="cs"/>
+          <w:rtl/>
+        </w:rPr>
+        <w:t>שישמיע קולות ויזוז כאשר נסתכל עליו (</w:t>
       </w:r>
       <w:r>
         <w:t>Gaze detection</w:t>
@@ -1020,14 +1051,12 @@
           <w:numId w:val="5"/>
         </w:numPr>
       </w:pPr>
-      <w:proofErr w:type="spellStart"/>
       <w:r>
         <w:t>House</w:t>
       </w:r>
       <w:r>
         <w:t>PlayerScript</w:t>
       </w:r>
-      <w:proofErr w:type="spellEnd"/>
       <w:r>
         <w:rPr>
           <w:rFonts w:hint="cs"/>
@@ -1057,11 +1086,9 @@
           <w:numId w:val="5"/>
         </w:numPr>
       </w:pPr>
-      <w:proofErr w:type="spellStart"/>
       <w:r>
         <w:t>CameraCollisionScript</w:t>
       </w:r>
-      <w:proofErr w:type="spellEnd"/>
       <w:r>
         <w:rPr>
           <w:rFonts w:hint="cs"/>
@@ -1172,11 +1199,9 @@
         </w:rPr>
         <w:t>התקנה ולמידת השימוש ב</w:t>
       </w:r>
-      <w:proofErr w:type="spellStart"/>
       <w:r>
         <w:t>MockHMD</w:t>
       </w:r>
-      <w:proofErr w:type="spellEnd"/>
       <w:r>
         <w:rPr>
           <w:rFonts w:hint="cs"/>
@@ -1229,11 +1254,9 @@
         </w:rPr>
         <w:t>בנוסף גילינו שקיים ככל הנראה באג ב</w:t>
       </w:r>
-      <w:proofErr w:type="spellStart"/>
       <w:r>
         <w:t>MockHMD</w:t>
       </w:r>
-      <w:proofErr w:type="spellEnd"/>
       <w:r>
         <w:rPr>
           <w:rFonts w:hint="cs"/>
@@ -1251,11 +1274,9 @@
         </w:rPr>
         <w:t xml:space="preserve"> ולא ב</w:t>
       </w:r>
-      <w:proofErr w:type="spellStart"/>
       <w:r>
         <w:t>fixedUpdate</w:t>
       </w:r>
-      <w:proofErr w:type="spellEnd"/>
       <w:r>
         <w:rPr>
           <w:rFonts w:hint="cs"/>
@@ -1287,9 +1308,6 @@
           <w:ilvl w:val="0"/>
           <w:numId w:val="3"/>
         </w:numPr>
-        <w:rPr>
-          <w:rtl/>
-        </w:rPr>
       </w:pPr>
       <w:r>
         <w:rPr>
@@ -1297,6 +1315,25 @@
           <w:rtl/>
         </w:rPr>
         <w:t>לאחד מאיתנו (עמית) הייתה בעיית בחילות קשה בכל שימוש באוקולוס (גם בדף הבית ובאפליקציות נוספות שהן לא החדר שלנו)</w:t>
+      </w:r>
+    </w:p>
+    <w:p>
+      <w:pPr>
+        <w:pStyle w:val="ListParagraph"/>
+        <w:numPr>
+          <w:ilvl w:val="0"/>
+          <w:numId w:val="3"/>
+        </w:numPr>
+        <w:rPr>
+          <w:rtl/>
+        </w:rPr>
+      </w:pPr>
+      <w:r>
+        <w:rPr>
+          <w:rFonts w:hint="cs"/>
+          <w:rtl/>
+        </w:rPr>
+        <w:t>באף אחד ממכשירי האוקולוס במעבדה קונטרולר יד שמאל לא עבד ולכן כשבדקנו יכלנו רק להשתמש במקלדת כדי לזוז, בגלל הבאג מסעיף 3 לא יכלנו לאשר בצורה מוחלטת שכל ההתנגשויות עובדות פרפקט (היו מקרים שהשחקן "עבר" דרך פריטים בעיקר בסצנת האסם).</w:t>
       </w:r>
     </w:p>
     <w:sectPr>

</xml_diff>